<commit_message>
Update&Destroy Methods for discussionController
</commit_message>
<xml_diff>
--- a/FLARIUM.docx
+++ b/FLARIUM.docx
@@ -427,8 +427,6 @@
         </w:rPr>
         <w:t>s</w:t>
       </w:r>
-      <w:bookmarkStart w:id="0" w:name="_GoBack"/>
-      <w:bookmarkEnd w:id="0"/>
       <w:r>
         <w:rPr>
           <w:highlight w:val="yellow"/>
@@ -1435,9 +1433,35 @@
           <w:ilvl w:val="0"/>
           <w:numId w:val="4"/>
         </w:numPr>
-      </w:pPr>
-      <w:r>
-        <w:t>Close the discussion</w:t>
+        <w:rPr>
+          <w:highlight w:val="yellow"/>
+        </w:rPr>
+      </w:pPr>
+      <w:r>
+        <w:rPr>
+          <w:highlight w:val="yellow"/>
+        </w:rPr>
+        <w:t xml:space="preserve">Update(title, </w:t>
+      </w:r>
+      <w:proofErr w:type="spellStart"/>
+      <w:r>
+        <w:rPr>
+          <w:highlight w:val="yellow"/>
+        </w:rPr>
+        <w:t>closed_at</w:t>
+      </w:r>
+      <w:proofErr w:type="spellEnd"/>
+      <w:r>
+        <w:rPr>
+          <w:highlight w:val="yellow"/>
+        </w:rPr>
+        <w:t>)</w:t>
+      </w:r>
+      <w:r>
+        <w:rPr>
+          <w:highlight w:val="yellow"/>
+        </w:rPr>
+        <w:t xml:space="preserve"> the discussion</w:t>
       </w:r>
     </w:p>
     <w:p>
@@ -1447,8 +1471,14 @@
           <w:ilvl w:val="1"/>
           <w:numId w:val="4"/>
         </w:numPr>
-      </w:pPr>
-      <w:r>
+        <w:rPr>
+          <w:highlight w:val="yellow"/>
+        </w:rPr>
+      </w:pPr>
+      <w:r>
+        <w:rPr>
+          <w:highlight w:val="yellow"/>
+        </w:rPr>
         <w:t>Authentication required</w:t>
       </w:r>
     </w:p>
@@ -1459,16 +1489,53 @@
           <w:ilvl w:val="1"/>
           <w:numId w:val="4"/>
         </w:numPr>
-      </w:pPr>
-      <w:r>
+        <w:rPr>
+          <w:highlight w:val="yellow"/>
+        </w:rPr>
+      </w:pPr>
+      <w:r>
+        <w:rPr>
+          <w:highlight w:val="yellow"/>
+        </w:rPr>
         <w:t xml:space="preserve">Check if the user is </w:t>
       </w:r>
       <w:r>
+        <w:rPr>
+          <w:highlight w:val="yellow"/>
+        </w:rPr>
         <w:t xml:space="preserve">the </w:t>
       </w:r>
       <w:r>
+        <w:rPr>
+          <w:highlight w:val="yellow"/>
+        </w:rPr>
         <w:t>owner</w:t>
       </w:r>
+    </w:p>
+    <w:p>
+      <w:pPr>
+        <w:pStyle w:val="Paragraphedeliste"/>
+        <w:numPr>
+          <w:ilvl w:val="1"/>
+          <w:numId w:val="4"/>
+        </w:numPr>
+      </w:pPr>
+      <w:r>
+        <w:t>Check if the discussi</w:t>
+      </w:r>
+      <w:bookmarkStart w:id="0" w:name="_GoBack"/>
+      <w:bookmarkEnd w:id="0"/>
+      <w:r>
+        <w:t>on is open.</w:t>
+      </w:r>
+    </w:p>
+    <w:p>
+      <w:pPr>
+        <w:ind w:left="1080"/>
+        <w:rPr>
+          <w:highlight w:val="yellow"/>
+        </w:rPr>
+      </w:pPr>
     </w:p>
     <w:p>
       <w:pPr>
@@ -1485,6 +1552,69 @@
         <w:rPr>
           <w:highlight w:val="yellow"/>
         </w:rPr>
+        <w:t>Delete the discussion</w:t>
+      </w:r>
+    </w:p>
+    <w:p>
+      <w:pPr>
+        <w:pStyle w:val="Paragraphedeliste"/>
+        <w:numPr>
+          <w:ilvl w:val="1"/>
+          <w:numId w:val="4"/>
+        </w:numPr>
+        <w:rPr>
+          <w:highlight w:val="yellow"/>
+        </w:rPr>
+      </w:pPr>
+      <w:r>
+        <w:rPr>
+          <w:highlight w:val="yellow"/>
+        </w:rPr>
+        <w:t>Authentication required</w:t>
+      </w:r>
+    </w:p>
+    <w:p>
+      <w:pPr>
+        <w:pStyle w:val="Paragraphedeliste"/>
+        <w:numPr>
+          <w:ilvl w:val="1"/>
+          <w:numId w:val="4"/>
+        </w:numPr>
+        <w:rPr>
+          <w:highlight w:val="yellow"/>
+        </w:rPr>
+      </w:pPr>
+      <w:r>
+        <w:rPr>
+          <w:highlight w:val="yellow"/>
+        </w:rPr>
+        <w:t>Check if the user is the owner</w:t>
+      </w:r>
+    </w:p>
+    <w:p>
+      <w:pPr>
+        <w:pStyle w:val="Paragraphedeliste"/>
+        <w:ind w:left="1440"/>
+        <w:rPr>
+          <w:highlight w:val="yellow"/>
+        </w:rPr>
+      </w:pPr>
+    </w:p>
+    <w:p>
+      <w:pPr>
+        <w:pStyle w:val="Paragraphedeliste"/>
+        <w:numPr>
+          <w:ilvl w:val="0"/>
+          <w:numId w:val="4"/>
+        </w:numPr>
+        <w:rPr>
+          <w:highlight w:val="yellow"/>
+        </w:rPr>
+      </w:pPr>
+      <w:r>
+        <w:rPr>
+          <w:highlight w:val="yellow"/>
+        </w:rPr>
         <w:t>Channels</w:t>
       </w:r>
     </w:p>
@@ -1528,14 +1658,8 @@
           <w:ilvl w:val="1"/>
           <w:numId w:val="4"/>
         </w:numPr>
-        <w:rPr>
-          <w:highlight w:val="yellow"/>
-        </w:rPr>
-      </w:pPr>
-      <w:r>
-        <w:rPr>
-          <w:highlight w:val="yellow"/>
-        </w:rPr>
+      </w:pPr>
+      <w:r>
         <w:t>Pagination</w:t>
       </w:r>
     </w:p>
@@ -1629,6 +1753,7 @@
         </w:numPr>
       </w:pPr>
       <w:r>
+        <w:lastRenderedPageBreak/>
         <w:t>Maybe we have to make a separate resource file for last post in discussion resource.</w:t>
       </w:r>
     </w:p>

</xml_diff>

<commit_message>
New attributs added to PostResource
</commit_message>
<xml_diff>
--- a/FLARIUM.docx
+++ b/FLARIUM.docx
@@ -125,8 +125,14 @@
           <w:ilvl w:val="1"/>
           <w:numId w:val="2"/>
         </w:numPr>
-      </w:pPr>
-      <w:r>
+        <w:rPr>
+          <w:highlight w:val="yellow"/>
+        </w:rPr>
+      </w:pPr>
+      <w:r>
+        <w:rPr>
+          <w:highlight w:val="yellow"/>
+        </w:rPr>
         <w:t>Reset password</w:t>
       </w:r>
     </w:p>
@@ -1149,142 +1155,14 @@
       </w:pPr>
       <w:r>
         <w:t>Check if the post belongs to discussion</w:t>
-      </w:r>
-    </w:p>
-    <w:p/>
-    <w:p>
-      <w:pPr>
-        <w:pStyle w:val="Paragraphedeliste"/>
-        <w:numPr>
-          <w:ilvl w:val="0"/>
-          <w:numId w:val="4"/>
-        </w:numPr>
-      </w:pPr>
-      <w:r>
-        <w:t>User page</w:t>
-      </w:r>
-    </w:p>
-    <w:p>
-      <w:pPr>
-        <w:pStyle w:val="Paragraphedeliste"/>
-        <w:numPr>
-          <w:ilvl w:val="1"/>
-          <w:numId w:val="4"/>
-        </w:numPr>
-        <w:rPr>
-          <w:highlight w:val="yellow"/>
-        </w:rPr>
-      </w:pPr>
-      <w:r>
-        <w:rPr>
-          <w:highlight w:val="yellow"/>
-        </w:rPr>
-        <w:t>Authentication required</w:t>
-      </w:r>
-    </w:p>
-    <w:p>
-      <w:pPr>
-        <w:pStyle w:val="Paragraphedeliste"/>
-        <w:numPr>
-          <w:ilvl w:val="1"/>
-          <w:numId w:val="4"/>
-        </w:numPr>
-      </w:pPr>
-      <w:r>
-        <w:t>Shows user information</w:t>
-      </w:r>
-    </w:p>
-    <w:p>
-      <w:pPr>
-        <w:pStyle w:val="Paragraphedeliste"/>
-        <w:numPr>
-          <w:ilvl w:val="2"/>
-          <w:numId w:val="4"/>
-        </w:numPr>
-        <w:rPr>
-          <w:highlight w:val="yellow"/>
-        </w:rPr>
-      </w:pPr>
-      <w:r>
-        <w:rPr>
-          <w:highlight w:val="yellow"/>
-        </w:rPr>
-        <w:t>Name</w:t>
-      </w:r>
-    </w:p>
-    <w:p>
-      <w:pPr>
-        <w:pStyle w:val="Paragraphedeliste"/>
-        <w:numPr>
-          <w:ilvl w:val="2"/>
-          <w:numId w:val="4"/>
-        </w:numPr>
-      </w:pPr>
-      <w:r>
-        <w:t>Username</w:t>
-      </w:r>
-    </w:p>
-    <w:p>
-      <w:pPr>
-        <w:pStyle w:val="Paragraphedeliste"/>
-        <w:numPr>
-          <w:ilvl w:val="2"/>
-          <w:numId w:val="4"/>
-        </w:numPr>
-      </w:pPr>
-      <w:r>
-        <w:t>Email (is the user allows that)</w:t>
-      </w:r>
-    </w:p>
-    <w:p>
-      <w:pPr>
-        <w:pStyle w:val="Paragraphedeliste"/>
-        <w:numPr>
-          <w:ilvl w:val="2"/>
-          <w:numId w:val="4"/>
-        </w:numPr>
-        <w:rPr>
-          <w:highlight w:val="yellow"/>
-        </w:rPr>
-      </w:pPr>
-      <w:r>
-        <w:rPr>
-          <w:highlight w:val="yellow"/>
-        </w:rPr>
-        <w:lastRenderedPageBreak/>
-        <w:t>Avatar</w:t>
-      </w:r>
-    </w:p>
-    <w:p>
-      <w:pPr>
-        <w:pStyle w:val="Paragraphedeliste"/>
-        <w:numPr>
-          <w:ilvl w:val="2"/>
-          <w:numId w:val="4"/>
-        </w:numPr>
-      </w:pPr>
-      <w:r>
-        <w:t>Number of posts</w:t>
-      </w:r>
-    </w:p>
-    <w:p>
-      <w:pPr>
-        <w:pStyle w:val="Paragraphedeliste"/>
-        <w:numPr>
-          <w:ilvl w:val="2"/>
-          <w:numId w:val="4"/>
-        </w:numPr>
-      </w:pPr>
-      <w:r>
-        <w:t>P</w:t>
-      </w:r>
-      <w:r>
-        <w:t>osts</w:t>
       </w:r>
     </w:p>
     <w:p/>
     <w:p/>
     <w:p/>
+    <w:p/>
+    <w:p/>
+    <w:p/>
     <w:p>
       <w:pPr>
         <w:pStyle w:val="Paragraphedeliste"/>
@@ -1292,15 +1170,10 @@
           <w:ilvl w:val="0"/>
           <w:numId w:val="4"/>
         </w:numPr>
-        <w:rPr>
-          <w:highlight w:val="yellow"/>
-        </w:rPr>
-      </w:pPr>
-      <w:r>
-        <w:rPr>
-          <w:highlight w:val="yellow"/>
-        </w:rPr>
-        <w:t>Like a post</w:t>
+      </w:pPr>
+      <w:r>
+        <w:lastRenderedPageBreak/>
+        <w:t>User page</w:t>
       </w:r>
     </w:p>
     <w:p>
@@ -1336,14 +1209,14 @@
         <w:rPr>
           <w:highlight w:val="yellow"/>
         </w:rPr>
-        <w:t>Check if the post belongs to discussion</w:t>
-      </w:r>
-    </w:p>
-    <w:p>
-      <w:pPr>
-        <w:pStyle w:val="Paragraphedeliste"/>
-        <w:numPr>
-          <w:ilvl w:val="1"/>
+        <w:t>Shows user information</w:t>
+      </w:r>
+    </w:p>
+    <w:p>
+      <w:pPr>
+        <w:pStyle w:val="Paragraphedeliste"/>
+        <w:numPr>
+          <w:ilvl w:val="2"/>
           <w:numId w:val="4"/>
         </w:numPr>
         <w:rPr>
@@ -1354,13 +1227,141 @@
         <w:rPr>
           <w:highlight w:val="yellow"/>
         </w:rPr>
-        <w:t>Check if the user already liked the post</w:t>
-      </w:r>
-    </w:p>
-    <w:p>
-      <w:pPr>
-        <w:pStyle w:val="Paragraphedeliste"/>
-        <w:ind w:left="1440"/>
+        <w:t>Name</w:t>
+      </w:r>
+    </w:p>
+    <w:p>
+      <w:pPr>
+        <w:pStyle w:val="Paragraphedeliste"/>
+        <w:numPr>
+          <w:ilvl w:val="2"/>
+          <w:numId w:val="4"/>
+        </w:numPr>
+        <w:rPr>
+          <w:highlight w:val="yellow"/>
+        </w:rPr>
+      </w:pPr>
+      <w:r>
+        <w:rPr>
+          <w:highlight w:val="yellow"/>
+        </w:rPr>
+        <w:t>Username</w:t>
+      </w:r>
+    </w:p>
+    <w:p>
+      <w:pPr>
+        <w:pStyle w:val="Paragraphedeliste"/>
+        <w:numPr>
+          <w:ilvl w:val="2"/>
+          <w:numId w:val="4"/>
+        </w:numPr>
+      </w:pPr>
+      <w:r>
+        <w:t>Email (if</w:t>
+      </w:r>
+      <w:r>
+        <w:t xml:space="preserve"> the user allows that)</w:t>
+      </w:r>
+    </w:p>
+    <w:p>
+      <w:pPr>
+        <w:pStyle w:val="Paragraphedeliste"/>
+        <w:numPr>
+          <w:ilvl w:val="2"/>
+          <w:numId w:val="4"/>
+        </w:numPr>
+        <w:rPr>
+          <w:highlight w:val="yellow"/>
+        </w:rPr>
+      </w:pPr>
+      <w:r>
+        <w:rPr>
+          <w:highlight w:val="yellow"/>
+        </w:rPr>
+        <w:t>Avatar</w:t>
+      </w:r>
+    </w:p>
+    <w:p>
+      <w:pPr>
+        <w:pStyle w:val="Paragraphedeliste"/>
+        <w:numPr>
+          <w:ilvl w:val="2"/>
+          <w:numId w:val="4"/>
+        </w:numPr>
+        <w:rPr>
+          <w:highlight w:val="yellow"/>
+        </w:rPr>
+      </w:pPr>
+      <w:r>
+        <w:rPr>
+          <w:highlight w:val="yellow"/>
+        </w:rPr>
+        <w:t>Number of posts</w:t>
+      </w:r>
+    </w:p>
+    <w:p>
+      <w:pPr>
+        <w:pStyle w:val="Paragraphedeliste"/>
+        <w:numPr>
+          <w:ilvl w:val="2"/>
+          <w:numId w:val="4"/>
+        </w:numPr>
+        <w:rPr>
+          <w:highlight w:val="yellow"/>
+        </w:rPr>
+      </w:pPr>
+      <w:r>
+        <w:rPr>
+          <w:highlight w:val="yellow"/>
+        </w:rPr>
+        <w:t xml:space="preserve">Number of </w:t>
+      </w:r>
+      <w:r>
+        <w:rPr>
+          <w:highlight w:val="yellow"/>
+        </w:rPr>
+        <w:t>discussions</w:t>
+      </w:r>
+    </w:p>
+    <w:p>
+      <w:pPr>
+        <w:pStyle w:val="Paragraphedeliste"/>
+        <w:numPr>
+          <w:ilvl w:val="1"/>
+          <w:numId w:val="4"/>
+        </w:numPr>
+        <w:rPr>
+          <w:highlight w:val="yellow"/>
+        </w:rPr>
+      </w:pPr>
+      <w:r>
+        <w:rPr>
+          <w:highlight w:val="yellow"/>
+        </w:rPr>
+        <w:t>User Latest posts</w:t>
+      </w:r>
+    </w:p>
+    <w:p>
+      <w:pPr>
+        <w:pStyle w:val="Paragraphedeliste"/>
+        <w:numPr>
+          <w:ilvl w:val="1"/>
+          <w:numId w:val="4"/>
+        </w:numPr>
+        <w:rPr>
+          <w:highlight w:val="yellow"/>
+        </w:rPr>
+      </w:pPr>
+      <w:r>
+        <w:rPr>
+          <w:highlight w:val="yellow"/>
+        </w:rPr>
+        <w:t>User Latest discussions</w:t>
+      </w:r>
+    </w:p>
+    <w:p>
+      <w:pPr>
+        <w:pStyle w:val="Paragraphedeliste"/>
         <w:rPr>
           <w:highlight w:val="yellow"/>
         </w:rPr>
@@ -1381,7 +1382,7 @@
         <w:rPr>
           <w:highlight w:val="yellow"/>
         </w:rPr>
-        <w:t>Delete like post</w:t>
+        <w:t>Like a post</w:t>
       </w:r>
     </w:p>
     <w:p>
@@ -1417,13 +1418,34 @@
         <w:rPr>
           <w:highlight w:val="yellow"/>
         </w:rPr>
-        <w:t>Check if the user is the owner of the vote</w:t>
-      </w:r>
-    </w:p>
-    <w:p>
-      <w:pPr>
-        <w:pStyle w:val="Paragraphedeliste"/>
-        <w:ind w:left="2160"/>
+        <w:t>Check if the post belongs to discussion</w:t>
+      </w:r>
+    </w:p>
+    <w:p>
+      <w:pPr>
+        <w:pStyle w:val="Paragraphedeliste"/>
+        <w:numPr>
+          <w:ilvl w:val="1"/>
+          <w:numId w:val="4"/>
+        </w:numPr>
+        <w:rPr>
+          <w:highlight w:val="yellow"/>
+        </w:rPr>
+      </w:pPr>
+      <w:r>
+        <w:rPr>
+          <w:highlight w:val="yellow"/>
+        </w:rPr>
+        <w:t>Check if the user already liked the post</w:t>
+      </w:r>
+    </w:p>
+    <w:p>
+      <w:pPr>
+        <w:pStyle w:val="Paragraphedeliste"/>
+        <w:ind w:left="1440"/>
+        <w:rPr>
+          <w:highlight w:val="yellow"/>
+        </w:rPr>
       </w:pPr>
     </w:p>
     <w:p>
@@ -1441,6 +1463,66 @@
         <w:rPr>
           <w:highlight w:val="yellow"/>
         </w:rPr>
+        <w:t>Delete like post</w:t>
+      </w:r>
+    </w:p>
+    <w:p>
+      <w:pPr>
+        <w:pStyle w:val="Paragraphedeliste"/>
+        <w:numPr>
+          <w:ilvl w:val="1"/>
+          <w:numId w:val="4"/>
+        </w:numPr>
+        <w:rPr>
+          <w:highlight w:val="yellow"/>
+        </w:rPr>
+      </w:pPr>
+      <w:r>
+        <w:rPr>
+          <w:highlight w:val="yellow"/>
+        </w:rPr>
+        <w:t>Authentication required</w:t>
+      </w:r>
+    </w:p>
+    <w:p>
+      <w:pPr>
+        <w:pStyle w:val="Paragraphedeliste"/>
+        <w:numPr>
+          <w:ilvl w:val="1"/>
+          <w:numId w:val="4"/>
+        </w:numPr>
+        <w:rPr>
+          <w:highlight w:val="yellow"/>
+        </w:rPr>
+      </w:pPr>
+      <w:r>
+        <w:rPr>
+          <w:highlight w:val="yellow"/>
+        </w:rPr>
+        <w:t>Check if the user is the owner of the vote</w:t>
+      </w:r>
+    </w:p>
+    <w:p>
+      <w:pPr>
+        <w:pStyle w:val="Paragraphedeliste"/>
+        <w:ind w:left="2160"/>
+      </w:pPr>
+    </w:p>
+    <w:p>
+      <w:pPr>
+        <w:pStyle w:val="Paragraphedeliste"/>
+        <w:numPr>
+          <w:ilvl w:val="0"/>
+          <w:numId w:val="4"/>
+        </w:numPr>
+        <w:rPr>
+          <w:highlight w:val="yellow"/>
+        </w:rPr>
+      </w:pPr>
+      <w:r>
+        <w:rPr>
+          <w:highlight w:val="yellow"/>
+        </w:rPr>
         <w:t>Update(title</w:t>
       </w:r>
       <w:r>
@@ -1449,216 +1531,263 @@
         </w:rPr>
         <w:t xml:space="preserve"> only!</w:t>
       </w:r>
+      <w:r>
+        <w:rPr>
+          <w:highlight w:val="yellow"/>
+        </w:rPr>
+        <w:t>)</w:t>
+      </w:r>
+      <w:r>
+        <w:rPr>
+          <w:highlight w:val="yellow"/>
+        </w:rPr>
+        <w:t xml:space="preserve"> the discussion</w:t>
+      </w:r>
+    </w:p>
+    <w:p>
+      <w:pPr>
+        <w:pStyle w:val="Paragraphedeliste"/>
+        <w:numPr>
+          <w:ilvl w:val="1"/>
+          <w:numId w:val="4"/>
+        </w:numPr>
+        <w:rPr>
+          <w:highlight w:val="yellow"/>
+        </w:rPr>
+      </w:pPr>
+      <w:r>
+        <w:rPr>
+          <w:highlight w:val="yellow"/>
+        </w:rPr>
+        <w:t>Authentication required</w:t>
+      </w:r>
+    </w:p>
+    <w:p>
+      <w:pPr>
+        <w:pStyle w:val="Paragraphedeliste"/>
+        <w:numPr>
+          <w:ilvl w:val="1"/>
+          <w:numId w:val="4"/>
+        </w:numPr>
+        <w:rPr>
+          <w:highlight w:val="yellow"/>
+        </w:rPr>
+      </w:pPr>
+      <w:r>
+        <w:rPr>
+          <w:highlight w:val="yellow"/>
+        </w:rPr>
+        <w:t xml:space="preserve">Check if the user is </w:t>
+      </w:r>
+      <w:r>
+        <w:rPr>
+          <w:highlight w:val="yellow"/>
+        </w:rPr>
+        <w:t xml:space="preserve">the </w:t>
+      </w:r>
+      <w:r>
+        <w:rPr>
+          <w:highlight w:val="yellow"/>
+        </w:rPr>
+        <w:t>owner</w:t>
+      </w:r>
+    </w:p>
+    <w:p>
+      <w:pPr>
+        <w:pStyle w:val="Paragraphedeliste"/>
+        <w:numPr>
+          <w:ilvl w:val="1"/>
+          <w:numId w:val="4"/>
+        </w:numPr>
+      </w:pPr>
+      <w:r>
+        <w:t>Check if the discussion is open.</w:t>
+      </w:r>
+    </w:p>
+    <w:p>
+      <w:pPr>
+        <w:ind w:left="1080"/>
+        <w:rPr>
+          <w:highlight w:val="yellow"/>
+        </w:rPr>
+      </w:pPr>
+    </w:p>
+    <w:p>
+      <w:pPr>
+        <w:pStyle w:val="Paragraphedeliste"/>
+        <w:numPr>
+          <w:ilvl w:val="0"/>
+          <w:numId w:val="4"/>
+        </w:numPr>
+        <w:rPr>
+          <w:highlight w:val="yellow"/>
+        </w:rPr>
+      </w:pPr>
+      <w:r>
+        <w:rPr>
+          <w:highlight w:val="yellow"/>
+        </w:rPr>
+        <w:t>Delete the discussion</w:t>
+      </w:r>
+    </w:p>
+    <w:p>
+      <w:pPr>
+        <w:pStyle w:val="Paragraphedeliste"/>
+        <w:numPr>
+          <w:ilvl w:val="1"/>
+          <w:numId w:val="4"/>
+        </w:numPr>
+        <w:rPr>
+          <w:highlight w:val="yellow"/>
+        </w:rPr>
+      </w:pPr>
+      <w:r>
+        <w:rPr>
+          <w:highlight w:val="yellow"/>
+        </w:rPr>
+        <w:t>Authentication required</w:t>
+      </w:r>
+    </w:p>
+    <w:p>
+      <w:pPr>
+        <w:pStyle w:val="Paragraphedeliste"/>
+        <w:numPr>
+          <w:ilvl w:val="1"/>
+          <w:numId w:val="4"/>
+        </w:numPr>
+        <w:rPr>
+          <w:highlight w:val="yellow"/>
+        </w:rPr>
+      </w:pPr>
+      <w:r>
+        <w:rPr>
+          <w:highlight w:val="yellow"/>
+        </w:rPr>
+        <w:t>Check if the user is the owner</w:t>
+      </w:r>
+    </w:p>
+    <w:p>
+      <w:pPr>
+        <w:pStyle w:val="Paragraphedeliste"/>
+        <w:ind w:left="1440"/>
+        <w:rPr>
+          <w:highlight w:val="yellow"/>
+        </w:rPr>
+      </w:pPr>
+    </w:p>
+    <w:p>
+      <w:pPr>
+        <w:pStyle w:val="Paragraphedeliste"/>
+        <w:numPr>
+          <w:ilvl w:val="0"/>
+          <w:numId w:val="4"/>
+        </w:numPr>
+        <w:rPr>
+          <w:highlight w:val="yellow"/>
+        </w:rPr>
+      </w:pPr>
+      <w:r>
+        <w:rPr>
+          <w:highlight w:val="yellow"/>
+        </w:rPr>
+        <w:t>Channels</w:t>
+      </w:r>
+    </w:p>
+    <w:p>
+      <w:pPr>
+        <w:pStyle w:val="Paragraphedeliste"/>
+        <w:numPr>
+          <w:ilvl w:val="1"/>
+          <w:numId w:val="4"/>
+        </w:numPr>
+        <w:rPr>
+          <w:highlight w:val="yellow"/>
+        </w:rPr>
+      </w:pPr>
+      <w:r>
+        <w:rPr>
+          <w:highlight w:val="yellow"/>
+        </w:rPr>
+        <w:t>Latest channels</w:t>
+      </w:r>
+    </w:p>
+    <w:p>
+      <w:pPr>
+        <w:pStyle w:val="Paragraphedeliste"/>
+        <w:numPr>
+          <w:ilvl w:val="1"/>
+          <w:numId w:val="4"/>
+        </w:numPr>
+      </w:pPr>
+      <w:r>
+        <w:t>Most used channels</w:t>
+      </w:r>
+      <w:r>
+        <w:t xml:space="preserve"> (scopes)</w:t>
+      </w:r>
+    </w:p>
+    <w:p>
+      <w:pPr>
+        <w:pStyle w:val="Paragraphedeliste"/>
+        <w:numPr>
+          <w:ilvl w:val="1"/>
+          <w:numId w:val="4"/>
+        </w:numPr>
+      </w:pPr>
+      <w:r>
+        <w:t>Pagination</w:t>
+      </w:r>
+    </w:p>
+    <w:p>
+      <w:pPr>
+        <w:pStyle w:val="Paragraphedeliste"/>
+        <w:numPr>
+          <w:ilvl w:val="0"/>
+          <w:numId w:val="4"/>
+        </w:numPr>
+      </w:pPr>
+      <w:r>
+        <w:t>Search</w:t>
+      </w:r>
+    </w:p>
+    <w:p>
+      <w:pPr>
+        <w:pStyle w:val="Paragraphedeliste"/>
+        <w:numPr>
+          <w:ilvl w:val="1"/>
+          <w:numId w:val="4"/>
+        </w:numPr>
+      </w:pPr>
+      <w:r>
+        <w:t>Latest discussions</w:t>
+      </w:r>
+    </w:p>
+    <w:p>
+      <w:pPr>
+        <w:pStyle w:val="Paragraphedeliste"/>
+        <w:numPr>
+          <w:ilvl w:val="2"/>
+          <w:numId w:val="4"/>
+        </w:numPr>
+      </w:pPr>
+      <w:r>
+        <w:t>Look inside posts content</w:t>
+      </w:r>
+    </w:p>
+    <w:p>
+      <w:pPr>
+        <w:pStyle w:val="Paragraphedeliste"/>
+        <w:numPr>
+          <w:ilvl w:val="2"/>
+          <w:numId w:val="4"/>
+        </w:numPr>
+      </w:pPr>
       <w:bookmarkStart w:id="0" w:name="_GoBack"/>
       <w:bookmarkEnd w:id="0"/>
       <w:r>
-        <w:rPr>
-          <w:highlight w:val="yellow"/>
-        </w:rPr>
-        <w:t>)</w:t>
-      </w:r>
-      <w:r>
-        <w:rPr>
-          <w:highlight w:val="yellow"/>
-        </w:rPr>
-        <w:t xml:space="preserve"> the discussion</w:t>
-      </w:r>
-    </w:p>
-    <w:p>
-      <w:pPr>
-        <w:pStyle w:val="Paragraphedeliste"/>
-        <w:numPr>
-          <w:ilvl w:val="1"/>
-          <w:numId w:val="4"/>
-        </w:numPr>
-        <w:rPr>
-          <w:highlight w:val="yellow"/>
-        </w:rPr>
-      </w:pPr>
-      <w:r>
-        <w:rPr>
-          <w:highlight w:val="yellow"/>
-        </w:rPr>
-        <w:t>Authentication required</w:t>
-      </w:r>
-    </w:p>
-    <w:p>
-      <w:pPr>
-        <w:pStyle w:val="Paragraphedeliste"/>
-        <w:numPr>
-          <w:ilvl w:val="1"/>
-          <w:numId w:val="4"/>
-        </w:numPr>
-        <w:rPr>
-          <w:highlight w:val="yellow"/>
-        </w:rPr>
-      </w:pPr>
-      <w:r>
-        <w:rPr>
-          <w:highlight w:val="yellow"/>
-        </w:rPr>
-        <w:t xml:space="preserve">Check if the user is </w:t>
-      </w:r>
-      <w:r>
-        <w:rPr>
-          <w:highlight w:val="yellow"/>
-        </w:rPr>
-        <w:t xml:space="preserve">the </w:t>
-      </w:r>
-      <w:r>
-        <w:rPr>
-          <w:highlight w:val="yellow"/>
-        </w:rPr>
-        <w:t>owner</w:t>
-      </w:r>
-    </w:p>
-    <w:p>
-      <w:pPr>
-        <w:pStyle w:val="Paragraphedeliste"/>
-        <w:numPr>
-          <w:ilvl w:val="1"/>
-          <w:numId w:val="4"/>
-        </w:numPr>
-      </w:pPr>
-      <w:r>
-        <w:t>Check if the discussion is open.</w:t>
-      </w:r>
-    </w:p>
-    <w:p>
-      <w:pPr>
-        <w:ind w:left="1080"/>
-        <w:rPr>
-          <w:highlight w:val="yellow"/>
-        </w:rPr>
-      </w:pPr>
-    </w:p>
-    <w:p>
-      <w:pPr>
-        <w:pStyle w:val="Paragraphedeliste"/>
-        <w:numPr>
-          <w:ilvl w:val="0"/>
-          <w:numId w:val="4"/>
-        </w:numPr>
-        <w:rPr>
-          <w:highlight w:val="yellow"/>
-        </w:rPr>
-      </w:pPr>
-      <w:r>
-        <w:rPr>
-          <w:highlight w:val="yellow"/>
-        </w:rPr>
-        <w:t>Delete the discussion</w:t>
-      </w:r>
-    </w:p>
-    <w:p>
-      <w:pPr>
-        <w:pStyle w:val="Paragraphedeliste"/>
-        <w:numPr>
-          <w:ilvl w:val="1"/>
-          <w:numId w:val="4"/>
-        </w:numPr>
-        <w:rPr>
-          <w:highlight w:val="yellow"/>
-        </w:rPr>
-      </w:pPr>
-      <w:r>
-        <w:rPr>
-          <w:highlight w:val="yellow"/>
-        </w:rPr>
-        <w:t>Authentication required</w:t>
-      </w:r>
-    </w:p>
-    <w:p>
-      <w:pPr>
-        <w:pStyle w:val="Paragraphedeliste"/>
-        <w:numPr>
-          <w:ilvl w:val="1"/>
-          <w:numId w:val="4"/>
-        </w:numPr>
-        <w:rPr>
-          <w:highlight w:val="yellow"/>
-        </w:rPr>
-      </w:pPr>
-      <w:r>
-        <w:rPr>
-          <w:highlight w:val="yellow"/>
-        </w:rPr>
-        <w:t>Check if the user is the owner</w:t>
-      </w:r>
-    </w:p>
-    <w:p>
-      <w:pPr>
-        <w:pStyle w:val="Paragraphedeliste"/>
-        <w:ind w:left="1440"/>
-        <w:rPr>
-          <w:highlight w:val="yellow"/>
-        </w:rPr>
-      </w:pPr>
-    </w:p>
-    <w:p>
-      <w:pPr>
-        <w:pStyle w:val="Paragraphedeliste"/>
-        <w:numPr>
-          <w:ilvl w:val="0"/>
-          <w:numId w:val="4"/>
-        </w:numPr>
-        <w:rPr>
-          <w:highlight w:val="yellow"/>
-        </w:rPr>
-      </w:pPr>
-      <w:r>
-        <w:rPr>
-          <w:highlight w:val="yellow"/>
-        </w:rPr>
-        <w:t>Channels</w:t>
-      </w:r>
-    </w:p>
-    <w:p>
-      <w:pPr>
-        <w:pStyle w:val="Paragraphedeliste"/>
-        <w:numPr>
-          <w:ilvl w:val="1"/>
-          <w:numId w:val="4"/>
-        </w:numPr>
-        <w:rPr>
-          <w:highlight w:val="yellow"/>
-        </w:rPr>
-      </w:pPr>
-      <w:r>
-        <w:rPr>
-          <w:highlight w:val="yellow"/>
-        </w:rPr>
-        <w:t>Latest channels</w:t>
-      </w:r>
-    </w:p>
-    <w:p>
-      <w:pPr>
-        <w:pStyle w:val="Paragraphedeliste"/>
-        <w:numPr>
-          <w:ilvl w:val="1"/>
-          <w:numId w:val="4"/>
-        </w:numPr>
-      </w:pPr>
-      <w:r>
-        <w:t>Most used channels</w:t>
-      </w:r>
-      <w:r>
-        <w:t xml:space="preserve"> (scopes)</w:t>
-      </w:r>
-    </w:p>
-    <w:p>
-      <w:pPr>
-        <w:pStyle w:val="Paragraphedeliste"/>
-        <w:numPr>
-          <w:ilvl w:val="1"/>
-          <w:numId w:val="4"/>
-        </w:numPr>
-      </w:pPr>
-      <w:r>
-        <w:t>Pagination</w:t>
-      </w:r>
-    </w:p>
-    <w:p/>
+        <w:t>Compare to discussions titles</w:t>
+      </w:r>
+    </w:p>
     <w:p>
       <w:pPr>
         <w:rPr>
@@ -1748,7 +1877,6 @@
         </w:numPr>
       </w:pPr>
       <w:r>
-        <w:lastRenderedPageBreak/>
         <w:t>Maybe we have to make a separate resource file for last post in discussion resource.</w:t>
       </w:r>
     </w:p>
@@ -1993,7 +2121,7 @@
   <w:abstractNum w:abstractNumId="2">
     <w:nsid w:val="50CA28D1"/>
     <w:multiLevelType w:val="hybridMultilevel"/>
-    <w:tmpl w:val="1B98DA16"/>
+    <w:tmpl w:val="25BCE17C"/>
     <w:lvl w:ilvl="0" w:tplc="040C0001">
       <w:start w:val="1"/>
       <w:numFmt w:val="bullet"/>

</xml_diff>